<commit_message>
Updated and agreed to new WBA for Assignment 3
</commit_message>
<xml_diff>
--- a/docs/FIT2099_Assignment_WBA.docx
+++ b/docs/FIT2099_Assignment_WBA.docx
@@ -1,6 +1,6 @@
 
 <file path=word/document.xml><?xml version="1.0" encoding="utf-8"?>
-<w:document xmlns:wpc="http://schemas.microsoft.com/office/word/2010/wordprocessingCanvas" xmlns:cx="http://schemas.microsoft.com/office/drawing/2014/chartex" xmlns:cx1="http://schemas.microsoft.com/office/drawing/2015/9/8/chartex" xmlns:cx2="http://schemas.microsoft.com/office/drawing/2015/10/21/chartex" xmlns:cx3="http://schemas.microsoft.com/office/drawing/2016/5/9/chartex" xmlns:cx4="http://schemas.microsoft.com/office/drawing/2016/5/10/chartex" xmlns:cx5="http://schemas.microsoft.com/office/drawing/2016/5/11/chartex" xmlns:cx6="http://schemas.microsoft.com/office/drawing/2016/5/12/chartex" xmlns:cx7="http://schemas.microsoft.com/office/drawing/2016/5/13/chartex" xmlns:cx8="http://schemas.microsoft.com/office/drawing/2016/5/14/chartex" xmlns:mc="http://schemas.openxmlformats.org/markup-compatibility/2006" xmlns:aink="http://schemas.microsoft.com/office/drawing/2016/ink" xmlns:am3d="http://schemas.microsoft.com/office/drawing/2017/model3d" xmlns:o="urn:schemas-microsoft-com:office:office" xmlns:r="http://schemas.openxmlformats.org/officeDocument/2006/relationships" xmlns:m="http://schemas.openxmlformats.org/officeDocument/2006/math" xmlns:v="urn:schemas-microsoft-com:vml" xmlns:wp14="http://schemas.microsoft.com/office/word/2010/wordprocessingDrawing" xmlns:wp="http://schemas.openxmlformats.org/drawingml/2006/wordprocessingDrawing" xmlns:w10="urn:schemas-microsoft-com:office:word" xmlns:w="http://schemas.openxmlformats.org/wordprocessingml/2006/main" xmlns:w14="http://schemas.microsoft.com/office/word/2010/wordml" xmlns:w15="http://schemas.microsoft.com/office/word/2012/wordml" xmlns:w16cex="http://schemas.microsoft.com/office/word/2018/wordml/cex" xmlns:w16cid="http://schemas.microsoft.com/office/word/2016/wordml/cid" xmlns:w16="http://schemas.microsoft.com/office/word/2018/wordml" xmlns:w16se="http://schemas.microsoft.com/office/word/2015/wordml/symex" xmlns:wpg="http://schemas.microsoft.com/office/word/2010/wordprocessingGroup" xmlns:wpi="http://schemas.microsoft.com/office/word/2010/wordprocessingInk" xmlns:wne="http://schemas.microsoft.com/office/word/2006/wordml" xmlns:wps="http://schemas.microsoft.com/office/word/2010/wordprocessingShape" mc:Ignorable="w14 w15 w16se w16cid w16 w16cex wp14">
+<w:document xmlns:wpc="http://schemas.microsoft.com/office/word/2010/wordprocessingCanvas" xmlns:cx="http://schemas.microsoft.com/office/drawing/2014/chartex" xmlns:cx1="http://schemas.microsoft.com/office/drawing/2015/9/8/chartex" xmlns:mc="http://schemas.openxmlformats.org/markup-compatibility/2006" xmlns:o="urn:schemas-microsoft-com:office:office" xmlns:r="http://schemas.openxmlformats.org/officeDocument/2006/relationships" xmlns:m="http://schemas.openxmlformats.org/officeDocument/2006/math" xmlns:v="urn:schemas-microsoft-com:vml" xmlns:wp14="http://schemas.microsoft.com/office/word/2010/wordprocessingDrawing" xmlns:wp="http://schemas.openxmlformats.org/drawingml/2006/wordprocessingDrawing" xmlns:w10="urn:schemas-microsoft-com:office:word" xmlns:w="http://schemas.openxmlformats.org/wordprocessingml/2006/main" xmlns:w14="http://schemas.microsoft.com/office/word/2010/wordml" xmlns:w15="http://schemas.microsoft.com/office/word/2012/wordml" xmlns:w16se="http://schemas.microsoft.com/office/word/2015/wordml/symex" xmlns:wpg="http://schemas.microsoft.com/office/word/2010/wordprocessingGroup" xmlns:wpi="http://schemas.microsoft.com/office/word/2010/wordprocessingInk" xmlns:wne="http://schemas.microsoft.com/office/word/2006/wordml" xmlns:wps="http://schemas.microsoft.com/office/word/2010/wordprocessingShape" mc:Ignorable="w14 w15 w16se wp14">
   <w:body>
     <w:p>
       <w:pPr>
@@ -35,9 +35,11 @@
           <w:numId w:val="2"/>
         </w:numPr>
       </w:pPr>
+      <w:proofErr w:type="spellStart"/>
       <w:r>
         <w:t>Allosaur</w:t>
       </w:r>
+      <w:proofErr w:type="spellEnd"/>
     </w:p>
     <w:p>
       <w:pPr>
@@ -58,7 +60,15 @@
         </w:numPr>
       </w:pPr>
       <w:r>
-        <w:t>Capabilities attributes such as hunger, what type of dinosaur can probably be implemented using enums in capabilities</w:t>
+        <w:t xml:space="preserve">Capabilities attributes such as hunger, what type of dinosaur can probably be implemented using </w:t>
+      </w:r>
+      <w:proofErr w:type="spellStart"/>
+      <w:r>
+        <w:t>enums</w:t>
+      </w:r>
+      <w:proofErr w:type="spellEnd"/>
+      <w:r>
+        <w:t xml:space="preserve"> in capabilities</w:t>
       </w:r>
     </w:p>
     <w:p>
@@ -259,7 +269,23 @@
           <w:b/>
           <w:u w:val="single"/>
         </w:rPr>
-        <w:t>Item / Misc section</w:t>
+        <w:t xml:space="preserve">Item / </w:t>
+      </w:r>
+      <w:proofErr w:type="spellStart"/>
+      <w:r>
+        <w:rPr>
+          <w:b/>
+          <w:u w:val="single"/>
+        </w:rPr>
+        <w:t>Misc</w:t>
+      </w:r>
+      <w:proofErr w:type="spellEnd"/>
+      <w:r>
+        <w:rPr>
+          <w:b/>
+          <w:u w:val="single"/>
+        </w:rPr>
+        <w:t xml:space="preserve"> section</w:t>
       </w:r>
     </w:p>
     <w:p>
@@ -379,7 +405,15 @@
         </w:numPr>
       </w:pPr>
       <w:r>
-        <w:t>Should accept probably player (enum maybe)</w:t>
+        <w:t>Should accept probably player (</w:t>
+      </w:r>
+      <w:proofErr w:type="spellStart"/>
+      <w:r>
+        <w:t>enum</w:t>
+      </w:r>
+      <w:proofErr w:type="spellEnd"/>
+      <w:r>
+        <w:t xml:space="preserve"> maybe)</w:t>
       </w:r>
     </w:p>
     <w:p/>
@@ -528,7 +562,15 @@
     </w:p>
     <w:p>
       <w:r>
-        <w:t>Will work on Hunger, Breeding and PlayerActions:</w:t>
+        <w:t xml:space="preserve">Will work on Hunger, Breeding and </w:t>
+      </w:r>
+      <w:proofErr w:type="spellStart"/>
+      <w:r>
+        <w:t>PlayerActions</w:t>
+      </w:r>
+      <w:proofErr w:type="spellEnd"/>
+      <w:r>
+        <w:t>:</w:t>
       </w:r>
     </w:p>
     <w:p>
@@ -556,7 +598,27 @@
           <w:highlight w:val="white"/>
           <w:u w:val="single"/>
         </w:rPr>
-        <w:t xml:space="preserve">Amos Leong Zheng Khang: </w:t>
+        <w:t xml:space="preserve">Amos Leong Zheng </w:t>
+      </w:r>
+      <w:proofErr w:type="spellStart"/>
+      <w:r>
+        <w:rPr>
+          <w:b/>
+          <w:color w:val="222222"/>
+          <w:highlight w:val="white"/>
+          <w:u w:val="single"/>
+        </w:rPr>
+        <w:t>Khang</w:t>
+      </w:r>
+      <w:proofErr w:type="spellEnd"/>
+      <w:r>
+        <w:rPr>
+          <w:b/>
+          <w:color w:val="222222"/>
+          <w:highlight w:val="white"/>
+          <w:u w:val="single"/>
+        </w:rPr>
+        <w:t xml:space="preserve">: </w:t>
       </w:r>
       <w:r>
         <w:rPr>
@@ -578,7 +640,23 @@
           <w:color w:val="222222"/>
           <w:highlight w:val="white"/>
         </w:rPr>
-        <w:t>Will work on the Item/ Misc section and the Vending Machine.</w:t>
+        <w:t xml:space="preserve">Will work on the Item/ </w:t>
+      </w:r>
+      <w:proofErr w:type="spellStart"/>
+      <w:r>
+        <w:rPr>
+          <w:color w:val="222222"/>
+          <w:highlight w:val="white"/>
+        </w:rPr>
+        <w:t>Misc</w:t>
+      </w:r>
+      <w:proofErr w:type="spellEnd"/>
+      <w:r>
+        <w:rPr>
+          <w:color w:val="222222"/>
+          <w:highlight w:val="white"/>
+        </w:rPr>
+        <w:t xml:space="preserve"> section and the Vending Machine.</w:t>
       </w:r>
       <w:r>
         <w:rPr>
@@ -627,7 +705,23 @@
           <w:color w:val="222222"/>
           <w:highlight w:val="white"/>
         </w:rPr>
-        <w:t>Amos Leong Zheng Khang:</w:t>
+        <w:t xml:space="preserve">Amos Leong Zheng </w:t>
+      </w:r>
+      <w:proofErr w:type="spellStart"/>
+      <w:r>
+        <w:rPr>
+          <w:color w:val="222222"/>
+          <w:highlight w:val="white"/>
+        </w:rPr>
+        <w:t>Khang</w:t>
+      </w:r>
+      <w:proofErr w:type="spellEnd"/>
+      <w:r>
+        <w:rPr>
+          <w:color w:val="222222"/>
+          <w:highlight w:val="white"/>
+        </w:rPr>
+        <w:t>:</w:t>
       </w:r>
       <w:r>
         <w:rPr>
@@ -658,6 +752,493 @@
         </w:rPr>
         <w:t xml:space="preserve"> I accept this WBA.</w:t>
       </w:r>
+    </w:p>
+    <w:p>
+      <w:pPr>
+        <w:rPr>
+          <w:color w:val="222222"/>
+          <w:highlight w:val="white"/>
+        </w:rPr>
+      </w:pPr>
+    </w:p>
+    <w:p>
+      <w:pPr>
+        <w:rPr>
+          <w:color w:val="222222"/>
+          <w:highlight w:val="white"/>
+        </w:rPr>
+      </w:pPr>
+      <w:r>
+        <w:rPr>
+          <w:b/>
+          <w:color w:val="222222"/>
+          <w:highlight w:val="white"/>
+          <w:u w:val="single"/>
+        </w:rPr>
+        <w:t>Assignment 3 WBA:</w:t>
+      </w:r>
+      <w:r>
+        <w:rPr>
+          <w:b/>
+          <w:color w:val="222222"/>
+          <w:highlight w:val="white"/>
+          <w:u w:val="single"/>
+        </w:rPr>
+        <w:br/>
+      </w:r>
+    </w:p>
+    <w:p>
+      <w:pPr>
+        <w:rPr>
+          <w:b/>
+          <w:color w:val="222222"/>
+          <w:highlight w:val="white"/>
+          <w:u w:val="single"/>
+        </w:rPr>
+      </w:pPr>
+      <w:r>
+        <w:rPr>
+          <w:b/>
+          <w:color w:val="222222"/>
+          <w:highlight w:val="white"/>
+          <w:u w:val="single"/>
+        </w:rPr>
+        <w:t>Ng Yu Kang</w:t>
+      </w:r>
+    </w:p>
+    <w:p>
+      <w:pPr>
+        <w:rPr>
+          <w:color w:val="222222"/>
+          <w:highlight w:val="white"/>
+        </w:rPr>
+      </w:pPr>
+      <w:r>
+        <w:rPr>
+          <w:color w:val="222222"/>
+          <w:highlight w:val="white"/>
+        </w:rPr>
+        <w:t>Will be working on:</w:t>
+      </w:r>
+    </w:p>
+    <w:p>
+      <w:pPr>
+        <w:rPr>
+          <w:highlight w:val="white"/>
+        </w:rPr>
+      </w:pPr>
+      <w:r>
+        <w:rPr>
+          <w:highlight w:val="white"/>
+        </w:rPr>
+        <w:t>Lakes, water and rain</w:t>
+      </w:r>
+    </w:p>
+    <w:p>
+      <w:pPr>
+        <w:rPr>
+          <w:highlight w:val="white"/>
+        </w:rPr>
+      </w:pPr>
+      <w:r>
+        <w:rPr>
+          <w:highlight w:val="white"/>
+        </w:rPr>
+        <w:t>Thirsty dinosaur</w:t>
+      </w:r>
+      <w:r>
+        <w:rPr>
+          <w:highlight w:val="white"/>
+        </w:rPr>
+        <w:t xml:space="preserve"> in dinosaur abstract class (its stats)</w:t>
+      </w:r>
+    </w:p>
+    <w:p>
+      <w:pPr>
+        <w:rPr>
+          <w:highlight w:val="white"/>
+        </w:rPr>
+      </w:pPr>
+      <w:r>
+        <w:rPr>
+          <w:highlight w:val="white"/>
+        </w:rPr>
+        <w:t>Potentially editing Dinosaur abstract class for Pterodactyls</w:t>
+      </w:r>
+    </w:p>
+    <w:p>
+      <w:pPr>
+        <w:rPr>
+          <w:highlight w:val="white"/>
+        </w:rPr>
+      </w:pPr>
+      <w:r>
+        <w:rPr>
+          <w:highlight w:val="white"/>
+        </w:rPr>
+        <w:t>Potentially helping Chen Xiang on Second map</w:t>
+      </w:r>
+    </w:p>
+    <w:p>
+      <w:pPr>
+        <w:rPr>
+          <w:highlight w:val="white"/>
+        </w:rPr>
+      </w:pPr>
+      <w:r>
+        <w:rPr>
+          <w:highlight w:val="white"/>
+        </w:rPr>
+        <w:t xml:space="preserve">New </w:t>
+      </w:r>
+      <w:proofErr w:type="spellStart"/>
+      <w:r>
+        <w:rPr>
+          <w:highlight w:val="white"/>
+        </w:rPr>
+        <w:t>JurassicWorld</w:t>
+      </w:r>
+      <w:proofErr w:type="spellEnd"/>
+      <w:r>
+        <w:rPr>
+          <w:highlight w:val="white"/>
+        </w:rPr>
+        <w:t xml:space="preserve"> class to implement rain, general framework to be used by Amos</w:t>
+      </w:r>
+    </w:p>
+    <w:p>
+      <w:pPr>
+        <w:rPr>
+          <w:highlight w:val="white"/>
+        </w:rPr>
+      </w:pPr>
+      <w:r>
+        <w:rPr>
+          <w:highlight w:val="white"/>
+        </w:rPr>
+        <w:t>Jointly writing recommendation with everyone</w:t>
+      </w:r>
+    </w:p>
+    <w:p>
+      <w:pPr>
+        <w:rPr>
+          <w:highlight w:val="white"/>
+        </w:rPr>
+      </w:pPr>
+    </w:p>
+    <w:p>
+      <w:pPr>
+        <w:rPr>
+          <w:b/>
+          <w:color w:val="222222"/>
+          <w:highlight w:val="white"/>
+          <w:u w:val="single"/>
+        </w:rPr>
+      </w:pPr>
+      <w:r>
+        <w:rPr>
+          <w:b/>
+          <w:color w:val="222222"/>
+          <w:highlight w:val="white"/>
+          <w:u w:val="single"/>
+        </w:rPr>
+        <w:t>Lin Chen Xiang</w:t>
+      </w:r>
+    </w:p>
+    <w:p>
+      <w:pPr>
+        <w:rPr>
+          <w:color w:val="222222"/>
+          <w:highlight w:val="white"/>
+        </w:rPr>
+      </w:pPr>
+      <w:r>
+        <w:rPr>
+          <w:color w:val="222222"/>
+          <w:highlight w:val="white"/>
+        </w:rPr>
+        <w:t>Will be working on:</w:t>
+      </w:r>
+    </w:p>
+    <w:p>
+      <w:pPr>
+        <w:rPr>
+          <w:color w:val="222222"/>
+        </w:rPr>
+      </w:pPr>
+      <w:r>
+        <w:rPr>
+          <w:color w:val="222222"/>
+        </w:rPr>
+        <w:t>Pterodactyls</w:t>
+      </w:r>
+    </w:p>
+    <w:p>
+      <w:pPr>
+        <w:rPr>
+          <w:color w:val="222222"/>
+        </w:rPr>
+      </w:pPr>
+      <w:r>
+        <w:rPr>
+          <w:color w:val="222222"/>
+        </w:rPr>
+        <w:t>Updating Breeding Behaviour for flying dinosaurs</w:t>
+      </w:r>
+    </w:p>
+    <w:p>
+      <w:pPr>
+        <w:rPr>
+          <w:color w:val="222222"/>
+        </w:rPr>
+      </w:pPr>
+      <w:r>
+        <w:rPr>
+          <w:color w:val="222222"/>
+        </w:rPr>
+        <w:t>Creating a thirst behaviour to allow dinosaurs to quench their thirst</w:t>
+      </w:r>
+    </w:p>
+    <w:p>
+      <w:pPr>
+        <w:rPr>
+          <w:color w:val="222222"/>
+        </w:rPr>
+      </w:pPr>
+      <w:r>
+        <w:rPr>
+          <w:color w:val="222222"/>
+        </w:rPr>
+        <w:t>Updating corpse for Pterodactyls</w:t>
+      </w:r>
+    </w:p>
+    <w:p>
+      <w:pPr>
+        <w:rPr>
+          <w:color w:val="222222"/>
+        </w:rPr>
+      </w:pPr>
+      <w:r>
+        <w:rPr>
+          <w:color w:val="222222"/>
+        </w:rPr>
+        <w:t xml:space="preserve">Updating </w:t>
+      </w:r>
+      <w:proofErr w:type="spellStart"/>
+      <w:r>
+        <w:rPr>
+          <w:color w:val="222222"/>
+        </w:rPr>
+        <w:t>EatPreyAction</w:t>
+      </w:r>
+      <w:proofErr w:type="spellEnd"/>
+      <w:r>
+        <w:rPr>
+          <w:color w:val="222222"/>
+        </w:rPr>
+        <w:t xml:space="preserve"> and various things related to it</w:t>
+      </w:r>
+    </w:p>
+    <w:p>
+      <w:pPr>
+        <w:rPr>
+          <w:color w:val="222222"/>
+          <w:highlight w:val="white"/>
+        </w:rPr>
+      </w:pPr>
+      <w:r>
+        <w:rPr>
+          <w:color w:val="222222"/>
+        </w:rPr>
+        <w:t>Second map</w:t>
+      </w:r>
+    </w:p>
+    <w:p>
+      <w:pPr>
+        <w:rPr>
+          <w:highlight w:val="white"/>
+        </w:rPr>
+      </w:pPr>
+      <w:r>
+        <w:rPr>
+          <w:highlight w:val="white"/>
+        </w:rPr>
+        <w:t>Jointly writing recommendation with everyone</w:t>
+      </w:r>
+    </w:p>
+    <w:p>
+      <w:pPr>
+        <w:rPr>
+          <w:color w:val="222222"/>
+          <w:highlight w:val="white"/>
+        </w:rPr>
+      </w:pPr>
+    </w:p>
+    <w:p>
+      <w:pPr>
+        <w:rPr>
+          <w:b/>
+          <w:color w:val="222222"/>
+          <w:highlight w:val="white"/>
+          <w:u w:val="single"/>
+        </w:rPr>
+      </w:pPr>
+    </w:p>
+    <w:p>
+      <w:pPr>
+        <w:rPr>
+          <w:color w:val="222222"/>
+          <w:highlight w:val="white"/>
+        </w:rPr>
+      </w:pPr>
+      <w:r>
+        <w:rPr>
+          <w:b/>
+          <w:color w:val="222222"/>
+          <w:highlight w:val="white"/>
+          <w:u w:val="single"/>
+        </w:rPr>
+        <w:t xml:space="preserve">Amos Leong Zheng </w:t>
+      </w:r>
+      <w:proofErr w:type="spellStart"/>
+      <w:r>
+        <w:rPr>
+          <w:b/>
+          <w:color w:val="222222"/>
+          <w:highlight w:val="white"/>
+          <w:u w:val="single"/>
+        </w:rPr>
+        <w:t>Khang</w:t>
+      </w:r>
+      <w:bookmarkStart w:id="0" w:name="_GoBack"/>
+      <w:bookmarkEnd w:id="0"/>
+      <w:proofErr w:type="spellEnd"/>
+    </w:p>
+    <w:p>
+      <w:pPr>
+        <w:rPr>
+          <w:color w:val="222222"/>
+          <w:highlight w:val="white"/>
+        </w:rPr>
+      </w:pPr>
+      <w:r>
+        <w:rPr>
+          <w:color w:val="222222"/>
+          <w:highlight w:val="white"/>
+        </w:rPr>
+        <w:t>Will be working on:</w:t>
+      </w:r>
+    </w:p>
+    <w:p>
+      <w:pPr>
+        <w:rPr>
+          <w:color w:val="222222"/>
+        </w:rPr>
+      </w:pPr>
+      <w:r>
+        <w:rPr>
+          <w:color w:val="222222"/>
+        </w:rPr>
+        <w:t>A more sophisticated game driver</w:t>
+      </w:r>
+      <w:r>
+        <w:rPr>
+          <w:color w:val="222222"/>
+        </w:rPr>
+        <w:t>: Everything related to it</w:t>
+      </w:r>
+    </w:p>
+    <w:p>
+      <w:pPr>
+        <w:rPr>
+          <w:highlight w:val="white"/>
+        </w:rPr>
+      </w:pPr>
+      <w:r>
+        <w:rPr>
+          <w:highlight w:val="white"/>
+        </w:rPr>
+        <w:t>Jointly writing recommendation with everyone</w:t>
+      </w:r>
+    </w:p>
+    <w:p>
+      <w:pPr>
+        <w:rPr>
+          <w:color w:val="222222"/>
+        </w:rPr>
+      </w:pPr>
+    </w:p>
+    <w:p>
+      <w:pPr>
+        <w:rPr>
+          <w:color w:val="222222"/>
+        </w:rPr>
+      </w:pPr>
+    </w:p>
+    <w:p>
+      <w:r>
+        <w:lastRenderedPageBreak/>
+        <w:t>I agree to the split of work as stated above</w:t>
+      </w:r>
+    </w:p>
+    <w:p>
+      <w:r>
+        <w:t>Ng Yu Kang: I accept this WBA.</w:t>
+      </w:r>
+    </w:p>
+    <w:p>
+      <w:pPr>
+        <w:rPr>
+          <w:color w:val="222222"/>
+          <w:highlight w:val="white"/>
+        </w:rPr>
+      </w:pPr>
+      <w:r>
+        <w:rPr>
+          <w:color w:val="222222"/>
+          <w:highlight w:val="white"/>
+        </w:rPr>
+        <w:t xml:space="preserve">Amos Leong Zheng </w:t>
+      </w:r>
+      <w:proofErr w:type="spellStart"/>
+      <w:r>
+        <w:rPr>
+          <w:color w:val="222222"/>
+          <w:highlight w:val="white"/>
+        </w:rPr>
+        <w:t>Khang</w:t>
+      </w:r>
+      <w:proofErr w:type="spellEnd"/>
+      <w:r>
+        <w:rPr>
+          <w:color w:val="222222"/>
+          <w:highlight w:val="white"/>
+        </w:rPr>
+        <w:t xml:space="preserve">: </w:t>
+      </w:r>
+    </w:p>
+    <w:p>
+      <w:pPr>
+        <w:rPr>
+          <w:color w:val="222222"/>
+          <w:highlight w:val="white"/>
+        </w:rPr>
+      </w:pPr>
+      <w:r>
+        <w:rPr>
+          <w:color w:val="222222"/>
+          <w:highlight w:val="white"/>
+        </w:rPr>
+        <w:t xml:space="preserve">Lin Chen Xiang: </w:t>
+      </w:r>
+    </w:p>
+    <w:p>
+      <w:pPr>
+        <w:rPr>
+          <w:color w:val="222222"/>
+          <w:highlight w:val="white"/>
+        </w:rPr>
+      </w:pPr>
     </w:p>
     <w:sectPr>
       <w:pgSz w:w="11909" w:h="16834"/>
@@ -670,7 +1251,7 @@
 </file>
 
 <file path=word/numbering.xml><?xml version="1.0" encoding="utf-8"?>
-<w:numbering xmlns:wpc="http://schemas.microsoft.com/office/word/2010/wordprocessingCanvas" xmlns:cx="http://schemas.microsoft.com/office/drawing/2014/chartex" xmlns:cx1="http://schemas.microsoft.com/office/drawing/2015/9/8/chartex" xmlns:cx2="http://schemas.microsoft.com/office/drawing/2015/10/21/chartex" xmlns:cx3="http://schemas.microsoft.com/office/drawing/2016/5/9/chartex" xmlns:cx4="http://schemas.microsoft.com/office/drawing/2016/5/10/chartex" xmlns:cx5="http://schemas.microsoft.com/office/drawing/2016/5/11/chartex" xmlns:cx6="http://schemas.microsoft.com/office/drawing/2016/5/12/chartex" xmlns:cx7="http://schemas.microsoft.com/office/drawing/2016/5/13/chartex" xmlns:cx8="http://schemas.microsoft.com/office/drawing/2016/5/14/chartex" xmlns:mc="http://schemas.openxmlformats.org/markup-compatibility/2006" xmlns:aink="http://schemas.microsoft.com/office/drawing/2016/ink" xmlns:am3d="http://schemas.microsoft.com/office/drawing/2017/model3d" xmlns:o="urn:schemas-microsoft-com:office:office" xmlns:r="http://schemas.openxmlformats.org/officeDocument/2006/relationships" xmlns:m="http://schemas.openxmlformats.org/officeDocument/2006/math" xmlns:v="urn:schemas-microsoft-com:vml" xmlns:wp14="http://schemas.microsoft.com/office/word/2010/wordprocessingDrawing" xmlns:wp="http://schemas.openxmlformats.org/drawingml/2006/wordprocessingDrawing" xmlns:w10="urn:schemas-microsoft-com:office:word" xmlns:w="http://schemas.openxmlformats.org/wordprocessingml/2006/main" xmlns:w14="http://schemas.microsoft.com/office/word/2010/wordml" xmlns:w15="http://schemas.microsoft.com/office/word/2012/wordml" xmlns:w16cex="http://schemas.microsoft.com/office/word/2018/wordml/cex" xmlns:w16cid="http://schemas.microsoft.com/office/word/2016/wordml/cid" xmlns:w16="http://schemas.microsoft.com/office/word/2018/wordml" xmlns:w16se="http://schemas.microsoft.com/office/word/2015/wordml/symex" xmlns:wpg="http://schemas.microsoft.com/office/word/2010/wordprocessingGroup" xmlns:wpi="http://schemas.microsoft.com/office/word/2010/wordprocessingInk" xmlns:wne="http://schemas.microsoft.com/office/word/2006/wordml" xmlns:wps="http://schemas.microsoft.com/office/word/2010/wordprocessingShape" mc:Ignorable="w14 w15 w16se w16cid w16 w16cex wp14">
+<w:numbering xmlns:wpc="http://schemas.microsoft.com/office/word/2010/wordprocessingCanvas" xmlns:cx="http://schemas.microsoft.com/office/drawing/2014/chartex" xmlns:cx1="http://schemas.microsoft.com/office/drawing/2015/9/8/chartex" xmlns:mc="http://schemas.openxmlformats.org/markup-compatibility/2006" xmlns:o="urn:schemas-microsoft-com:office:office" xmlns:r="http://schemas.openxmlformats.org/officeDocument/2006/relationships" xmlns:m="http://schemas.openxmlformats.org/officeDocument/2006/math" xmlns:v="urn:schemas-microsoft-com:vml" xmlns:wp14="http://schemas.microsoft.com/office/word/2010/wordprocessingDrawing" xmlns:wp="http://schemas.openxmlformats.org/drawingml/2006/wordprocessingDrawing" xmlns:w10="urn:schemas-microsoft-com:office:word" xmlns:w="http://schemas.openxmlformats.org/wordprocessingml/2006/main" xmlns:w14="http://schemas.microsoft.com/office/word/2010/wordml" xmlns:w15="http://schemas.microsoft.com/office/word/2012/wordml" xmlns:w16se="http://schemas.microsoft.com/office/word/2015/wordml/symex" xmlns:wpg="http://schemas.microsoft.com/office/word/2010/wordprocessingGroup" xmlns:wpi="http://schemas.microsoft.com/office/word/2010/wordprocessingInk" xmlns:wne="http://schemas.microsoft.com/office/word/2006/wordml" xmlns:wps="http://schemas.microsoft.com/office/word/2010/wordprocessingShape" mc:Ignorable="w14 w15 w16se wp14">
   <w:abstractNum w:abstractNumId="0" w15:restartNumberingAfterBreak="0">
     <w:nsid w:val="3E5E584B"/>
     <w:multiLevelType w:val="multilevel"/>
@@ -1487,7 +2068,7 @@
 </file>
 
 <file path=word/styles.xml><?xml version="1.0" encoding="utf-8"?>
-<w:styles xmlns:mc="http://schemas.openxmlformats.org/markup-compatibility/2006" xmlns:r="http://schemas.openxmlformats.org/officeDocument/2006/relationships" xmlns:w="http://schemas.openxmlformats.org/wordprocessingml/2006/main" xmlns:w14="http://schemas.microsoft.com/office/word/2010/wordml" xmlns:w15="http://schemas.microsoft.com/office/word/2012/wordml" xmlns:w16cex="http://schemas.microsoft.com/office/word/2018/wordml/cex" xmlns:w16cid="http://schemas.microsoft.com/office/word/2016/wordml/cid" xmlns:w16="http://schemas.microsoft.com/office/word/2018/wordml" xmlns:w16se="http://schemas.microsoft.com/office/word/2015/wordml/symex" mc:Ignorable="w14 w15 w16se w16cid w16 w16cex">
+<w:styles xmlns:mc="http://schemas.openxmlformats.org/markup-compatibility/2006" xmlns:r="http://schemas.openxmlformats.org/officeDocument/2006/relationships" xmlns:w="http://schemas.openxmlformats.org/wordprocessingml/2006/main" xmlns:w14="http://schemas.microsoft.com/office/word/2010/wordml" xmlns:w15="http://schemas.microsoft.com/office/word/2012/wordml" xmlns:w16se="http://schemas.microsoft.com/office/word/2015/wordml/symex" mc:Ignorable="w14 w15 w16se">
   <w:docDefaults>
     <w:rPrDefault>
       <w:rPr>
@@ -1503,7 +2084,7 @@
       </w:pPr>
     </w:pPrDefault>
   </w:docDefaults>
-  <w:latentStyles w:defLockedState="0" w:defUIPriority="99" w:defSemiHidden="0" w:defUnhideWhenUsed="0" w:defQFormat="0" w:count="376">
+  <w:latentStyles w:defLockedState="0" w:defUIPriority="99" w:defSemiHidden="0" w:defUnhideWhenUsed="0" w:defQFormat="0" w:count="371">
     <w:lsdException w:name="Normal" w:uiPriority="0" w:qFormat="1"/>
     <w:lsdException w:name="heading 1" w:uiPriority="9" w:qFormat="1"/>
     <w:lsdException w:name="heading 2" w:semiHidden="1" w:uiPriority="9" w:unhideWhenUsed="1" w:qFormat="1"/>
@@ -1875,11 +2456,6 @@
     <w:lsdException w:name="List Table 5 Dark Accent 6" w:uiPriority="50"/>
     <w:lsdException w:name="List Table 6 Colorful Accent 6" w:uiPriority="51"/>
     <w:lsdException w:name="List Table 7 Colorful Accent 6" w:uiPriority="52"/>
-    <w:lsdException w:name="Mention" w:semiHidden="1" w:unhideWhenUsed="1"/>
-    <w:lsdException w:name="Smart Hyperlink" w:semiHidden="1" w:unhideWhenUsed="1"/>
-    <w:lsdException w:name="Hashtag" w:semiHidden="1" w:unhideWhenUsed="1"/>
-    <w:lsdException w:name="Unresolved Mention" w:semiHidden="1" w:unhideWhenUsed="1"/>
-    <w:lsdException w:name="Smart Link" w:semiHidden="1" w:unhideWhenUsed="1"/>
   </w:latentStyles>
   <w:style w:type="paragraph" w:default="1" w:styleId="Normal">
     <w:name w:val="Normal"/>
@@ -1978,7 +2554,6 @@
   <w:style w:type="character" w:default="1" w:styleId="DefaultParagraphFont">
     <w:name w:val="Default Paragraph Font"/>
     <w:uiPriority w:val="1"/>
-    <w:semiHidden/>
     <w:unhideWhenUsed/>
   </w:style>
   <w:style w:type="table" w:default="1" w:styleId="TableNormal">

</xml_diff>

<commit_message>
Accept WBA for Assignment 3
</commit_message>
<xml_diff>
--- a/docs/FIT2099_Assignment_WBA.docx
+++ b/docs/FIT2099_Assignment_WBA.docx
@@ -58,15 +58,7 @@
         </w:numPr>
       </w:pPr>
       <w:r>
-        <w:t xml:space="preserve">Capabilities attributes such as hunger, what type of dinosaur can probably be implemented using </w:t>
-      </w:r>
-      <w:proofErr w:type="spellStart"/>
-      <w:r>
-        <w:t>enums</w:t>
-      </w:r>
-      <w:proofErr w:type="spellEnd"/>
-      <w:r>
-        <w:t xml:space="preserve"> in capabilities</w:t>
+        <w:t>Capabilities attributes such as hunger, what type of dinosaur can probably be implemented using enums in capabilities</w:t>
       </w:r>
     </w:p>
     <w:p>
@@ -387,15 +379,7 @@
         </w:numPr>
       </w:pPr>
       <w:r>
-        <w:t>Should accept probably player (</w:t>
-      </w:r>
-      <w:proofErr w:type="spellStart"/>
-      <w:r>
-        <w:t>enum</w:t>
-      </w:r>
-      <w:proofErr w:type="spellEnd"/>
-      <w:r>
-        <w:t xml:space="preserve"> maybe)</w:t>
+        <w:t>Should accept probably player (enum maybe)</w:t>
       </w:r>
     </w:p>
     <w:p/>
@@ -544,15 +528,7 @@
     </w:p>
     <w:p>
       <w:r>
-        <w:t xml:space="preserve">Will work on Hunger, Breeding and </w:t>
-      </w:r>
-      <w:proofErr w:type="spellStart"/>
-      <w:r>
-        <w:t>PlayerActions</w:t>
-      </w:r>
-      <w:proofErr w:type="spellEnd"/>
-      <w:r>
-        <w:t>:</w:t>
+        <w:t>Will work on Hunger, Breeding and PlayerActions:</w:t>
       </w:r>
     </w:p>
     <w:p>
@@ -819,21 +795,7 @@
         <w:rPr>
           <w:highlight w:val="white"/>
         </w:rPr>
-        <w:t xml:space="preserve">New </w:t>
-      </w:r>
-      <w:proofErr w:type="spellStart"/>
-      <w:r>
-        <w:rPr>
-          <w:highlight w:val="white"/>
-        </w:rPr>
-        <w:t>JurassicWorld</w:t>
-      </w:r>
-      <w:proofErr w:type="spellEnd"/>
-      <w:r>
-        <w:rPr>
-          <w:highlight w:val="white"/>
-        </w:rPr>
-        <w:t xml:space="preserve"> class to implement rain, general framework to be used by Amos</w:t>
+        <w:t>New JurassicWorld class to implement rain, general framework to be used by Amos</w:t>
       </w:r>
     </w:p>
     <w:p>
@@ -952,21 +914,7 @@
         <w:rPr>
           <w:color w:val="222222"/>
         </w:rPr>
-        <w:t xml:space="preserve">Updating </w:t>
-      </w:r>
-      <w:proofErr w:type="spellStart"/>
-      <w:r>
-        <w:rPr>
-          <w:color w:val="222222"/>
-        </w:rPr>
-        <w:t>EatPreyAction</w:t>
-      </w:r>
-      <w:proofErr w:type="spellEnd"/>
-      <w:r>
-        <w:rPr>
-          <w:color w:val="222222"/>
-        </w:rPr>
-        <w:t xml:space="preserve"> and various things related to it</w:t>
+        <w:t>Updating EatPreyAction and various things related to it</w:t>
       </w:r>
     </w:p>
     <w:p>
@@ -1138,6 +1086,13 @@
           <w:highlight w:val="white"/>
         </w:rPr>
         <w:t xml:space="preserve">Lin Chen Xiang: </w:t>
+      </w:r>
+      <w:r>
+        <w:rPr>
+          <w:color w:val="222222"/>
+          <w:highlight w:val="white"/>
+        </w:rPr>
+        <w:t>I accept this WBA.</w:t>
       </w:r>
     </w:p>
     <w:p>
@@ -2098,6 +2053,7 @@
     <w:lsdException w:name="HTML Sample" w:semiHidden="1" w:unhideWhenUsed="1"/>
     <w:lsdException w:name="HTML Typewriter" w:semiHidden="1" w:unhideWhenUsed="1"/>
     <w:lsdException w:name="HTML Variable" w:semiHidden="1" w:unhideWhenUsed="1"/>
+    <w:lsdException w:name="Normal Table" w:semiHidden="1" w:unhideWhenUsed="1"/>
     <w:lsdException w:name="annotation subject" w:semiHidden="1" w:unhideWhenUsed="1"/>
     <w:lsdException w:name="No List" w:semiHidden="1" w:unhideWhenUsed="1"/>
     <w:lsdException w:name="Outline List 1" w:semiHidden="1" w:unhideWhenUsed="1"/>
@@ -2140,8 +2096,11 @@
     <w:lsdException w:name="Table Contemporary" w:semiHidden="1" w:unhideWhenUsed="1"/>
     <w:lsdException w:name="Table Elegant" w:semiHidden="1" w:unhideWhenUsed="1"/>
     <w:lsdException w:name="Table Professional" w:semiHidden="1" w:unhideWhenUsed="1"/>
+    <w:lsdException w:name="Table Subtle 1" w:semiHidden="1" w:unhideWhenUsed="1"/>
     <w:lsdException w:name="Table Subtle 2" w:semiHidden="1" w:unhideWhenUsed="1"/>
     <w:lsdException w:name="Table Web 1" w:semiHidden="1" w:unhideWhenUsed="1"/>
+    <w:lsdException w:name="Table Web 2" w:semiHidden="1" w:unhideWhenUsed="1"/>
+    <w:lsdException w:name="Table Web 3" w:semiHidden="1" w:unhideWhenUsed="1"/>
     <w:lsdException w:name="Balloon Text" w:semiHidden="1" w:unhideWhenUsed="1"/>
     <w:lsdException w:name="Table Grid" w:uiPriority="39"/>
     <w:lsdException w:name="Table Theme" w:semiHidden="1" w:unhideWhenUsed="1"/>

</xml_diff>